<commit_message>
Compute notice family part according to part in last 3 months
</commit_message>
<xml_diff>
--- a/Docs/Workers Rights Upgrade - 2023 b - justbefore marketing to Tel Aviv team.docx
+++ b/Docs/Workers Rights Upgrade - 2023 b - justbefore marketing to Tel Aviv team.docx
@@ -271,37 +271,7 @@
         <w:rPr>
           <w:lang w:val="en-US"/>
         </w:rPr>
-        <w:t xml:space="preserve">Then </w:t>
-      </w:r>
-      <w:r>
-        <w:rPr>
-          <w:lang w:val="en-US"/>
-        </w:rPr>
-        <w:t xml:space="preserve">percentage of total employment is number of hours </w:t>
-      </w:r>
-      <w:r>
-        <w:rPr>
-          <w:lang w:val="en-US"/>
-        </w:rPr>
-        <w:t xml:space="preserve">per week </w:t>
-      </w:r>
-      <w:r>
-        <w:rPr>
-          <w:lang w:val="en-US"/>
-        </w:rPr>
-        <w:t xml:space="preserve">divided by </w:t>
-      </w:r>
-      <w:r>
-        <w:rPr>
-          <w:lang w:val="en-US"/>
-        </w:rPr>
-        <w:t>42</w:t>
-      </w:r>
-      <w:r>
-        <w:rPr>
-          <w:lang w:val="en-US"/>
-        </w:rPr>
-        <w:t xml:space="preserve"> (external parameter)</w:t>
+        <w:t>Then percentage of total employment is number of hours per week divided by 42 (external parameter)</w:t>
       </w:r>
     </w:p>
     <w:p>
@@ -320,6 +290,42 @@
           <w:lang w:val="en-US"/>
         </w:rPr>
         <w:t>For all hourly workers, recuperation is computed according to the employment percent.</w:t>
+      </w:r>
+    </w:p>
+    <w:p>
+      <w:pPr>
+        <w:pStyle w:val="ListParagraph"/>
+        <w:numPr>
+          <w:ilvl w:val="0"/>
+          <w:numId w:val="1"/>
+        </w:numPr>
+        <w:rPr>
+          <w:lang w:val="en-US"/>
+        </w:rPr>
+      </w:pPr>
+      <w:r>
+        <w:rPr>
+          <w:lang w:val="en-US"/>
+        </w:rPr>
+        <w:t xml:space="preserve">Set notice for hourly worker </w:t>
+      </w:r>
+      <w:r>
+        <w:rPr>
+          <w:lang w:val="en-US"/>
+        </w:rPr>
+        <w:t>–</w:t>
+      </w:r>
+      <w:r>
+        <w:rPr>
+          <w:lang w:val="en-US"/>
+        </w:rPr>
+        <w:t xml:space="preserve"> </w:t>
+      </w:r>
+      <w:r>
+        <w:rPr>
+          <w:lang w:val="en-US"/>
+        </w:rPr>
+        <w:t>according to average wage in last 3 months</w:t>
       </w:r>
     </w:p>
     <w:p>

</xml_diff>